<commit_message>
Menambahkan 1 Nama di Daftar Nama Anggota Kelompok
</commit_message>
<xml_diff>
--- a/Angga.docx
+++ b/Angga.docx
@@ -232,15 +232,7 @@
       </w:r>
       <w:proofErr w:type="spellEnd"/>
       <w:r>
-        <w:t xml:space="preserve"> </w:t>
-      </w:r>
-      <w:proofErr w:type="gramStart"/>
-      <w:r>
-        <w:t>Situmorang(</w:t>
-      </w:r>
-      <w:proofErr w:type="gramEnd"/>
-      <w:r>
-        <w:t>211111287)</w:t>
+        <w:t xml:space="preserve"> Situmorang(211111287)</w:t>
       </w:r>
     </w:p>
     <w:p>
@@ -259,17 +251,44 @@
         <w:t xml:space="preserve"> Ari </w:t>
       </w:r>
       <w:proofErr w:type="spellStart"/>
-      <w:proofErr w:type="gramStart"/>
       <w:r>
         <w:t>Lubis</w:t>
       </w:r>
       <w:proofErr w:type="spellEnd"/>
       <w:r>
-        <w:t>(</w:t>
-      </w:r>
-      <w:proofErr w:type="gramEnd"/>
-      <w:r>
-        <w:t>211112220)</w:t>
+        <w:t>(211112220)</w:t>
+      </w:r>
+    </w:p>
+    <w:p>
+      <w:pPr>
+        <w:jc w:val="center"/>
+      </w:pPr>
+      <w:r>
+        <w:t>-</w:t>
+      </w:r>
+      <w:proofErr w:type="spellStart"/>
+      <w:r>
+        <w:t>Vantur</w:t>
+      </w:r>
+      <w:proofErr w:type="spellEnd"/>
+      <w:r>
+        <w:t xml:space="preserve"> </w:t>
+      </w:r>
+      <w:proofErr w:type="spellStart"/>
+      <w:r>
+        <w:t>Roganda</w:t>
+      </w:r>
+      <w:proofErr w:type="spellEnd"/>
+      <w:r>
+        <w:t xml:space="preserve"> </w:t>
+      </w:r>
+      <w:proofErr w:type="spellStart"/>
+      <w:r>
+        <w:t>Siringoringo</w:t>
+      </w:r>
+      <w:proofErr w:type="spellEnd"/>
+      <w:r>
+        <w:t>(211111221)</w:t>
       </w:r>
     </w:p>
     <w:p>
@@ -661,7 +680,6 @@
         <w:t xml:space="preserve"> Kota </w:t>
       </w:r>
       <w:proofErr w:type="spellStart"/>
-      <w:proofErr w:type="gramStart"/>
       <w:r>
         <w:rPr>
           <w:sz w:val="24"/>
@@ -670,7 +688,6 @@
         <w:t>Medan,Tepatnya</w:t>
       </w:r>
       <w:proofErr w:type="spellEnd"/>
-      <w:proofErr w:type="gramEnd"/>
       <w:r>
         <w:rPr>
           <w:sz w:val="24"/>
@@ -1368,7 +1385,6 @@
         </w:rPr>
       </w:pPr>
       <w:proofErr w:type="spellStart"/>
-      <w:proofErr w:type="gramStart"/>
       <w:r>
         <w:rPr>
           <w:sz w:val="24"/>
@@ -1377,7 +1393,6 @@
         <w:t>Jadi,untuk</w:t>
       </w:r>
       <w:proofErr w:type="spellEnd"/>
-      <w:proofErr w:type="gramEnd"/>
       <w:r>
         <w:rPr>
           <w:sz w:val="24"/>
@@ -3302,7 +3317,6 @@
               <w:t xml:space="preserve"> </w:t>
             </w:r>
             <w:proofErr w:type="spellStart"/>
-            <w:proofErr w:type="gramStart"/>
             <w:r>
               <w:t>Penambahan</w:t>
             </w:r>
@@ -3318,7 +3332,6 @@
               <w:t>maupun</w:t>
             </w:r>
             <w:proofErr w:type="spellEnd"/>
-            <w:proofErr w:type="gramEnd"/>
             <w:r>
               <w:t xml:space="preserve"> </w:t>
             </w:r>
@@ -3395,7 +3408,6 @@
               <w:t xml:space="preserve"> </w:t>
             </w:r>
             <w:proofErr w:type="spellStart"/>
-            <w:proofErr w:type="gramStart"/>
             <w:r>
               <w:t>Menambahka</w:t>
             </w:r>
@@ -3406,7 +3418,6 @@
               <w:t>,Maupun</w:t>
             </w:r>
             <w:proofErr w:type="spellEnd"/>
-            <w:proofErr w:type="gramEnd"/>
             <w:r>
               <w:t xml:space="preserve"> </w:t>
             </w:r>
@@ -3539,89 +3550,82 @@
               <w:t xml:space="preserve"> </w:t>
             </w:r>
             <w:proofErr w:type="spellStart"/>
-            <w:proofErr w:type="gramStart"/>
+            <w:r>
+              <w:t>Menambahkan,Mengedit,Maupun</w:t>
+            </w:r>
+            <w:proofErr w:type="spellEnd"/>
+            <w:r>
+              <w:t xml:space="preserve"> </w:t>
+            </w:r>
+            <w:proofErr w:type="spellStart"/>
+            <w:r>
+              <w:t>Menghapus</w:t>
+            </w:r>
+            <w:proofErr w:type="spellEnd"/>
+            <w:r>
+              <w:t xml:space="preserve"> </w:t>
+            </w:r>
+            <w:r>
+              <w:t xml:space="preserve">Bill </w:t>
+            </w:r>
+            <w:r>
+              <w:t xml:space="preserve">Utang yang </w:t>
+            </w:r>
+            <w:proofErr w:type="spellStart"/>
+            <w:r>
+              <w:t>ada</w:t>
+            </w:r>
+            <w:proofErr w:type="spellEnd"/>
+            <w:r>
+              <w:t xml:space="preserve"> pada </w:t>
+            </w:r>
+            <w:proofErr w:type="spellStart"/>
+            <w:r>
+              <w:t>Toko</w:t>
+            </w:r>
+            <w:proofErr w:type="spellEnd"/>
+            <w:r>
+              <w:t xml:space="preserve"> </w:t>
+            </w:r>
+            <w:proofErr w:type="spellStart"/>
+            <w:r>
+              <w:t>t</w:t>
+            </w:r>
+            <w:r>
+              <w:t>ersebut</w:t>
+            </w:r>
+            <w:proofErr w:type="spellEnd"/>
+            <w:r>
+              <w:t>.</w:t>
+            </w:r>
+          </w:p>
+        </w:tc>
+        <w:tc>
+          <w:tcPr>
+            <w:tcW w:w="1872" w:type="dxa"/>
+          </w:tcPr>
+          <w:p>
+            <w:r>
+              <w:t>Admi</w:t>
+            </w:r>
+            <w:r>
+              <w:t>n</w:t>
+            </w:r>
+            <w:r>
+              <w:t xml:space="preserve"> </w:t>
+            </w:r>
+            <w:proofErr w:type="spellStart"/>
+            <w:r>
+              <w:t>dapat</w:t>
+            </w:r>
+            <w:proofErr w:type="spellEnd"/>
+            <w:r>
+              <w:t xml:space="preserve"> </w:t>
+            </w:r>
+            <w:proofErr w:type="spellStart"/>
             <w:r>
               <w:t>Menambahkan,Mengedit</w:t>
             </w:r>
-            <w:proofErr w:type="gramEnd"/>
-            <w:r>
-              <w:t>,Maupun</w:t>
-            </w:r>
-            <w:proofErr w:type="spellEnd"/>
-            <w:r>
-              <w:t xml:space="preserve"> </w:t>
-            </w:r>
-            <w:proofErr w:type="spellStart"/>
-            <w:r>
-              <w:t>Menghapus</w:t>
-            </w:r>
-            <w:proofErr w:type="spellEnd"/>
-            <w:r>
-              <w:t xml:space="preserve"> </w:t>
-            </w:r>
-            <w:r>
-              <w:t xml:space="preserve">Bill </w:t>
-            </w:r>
-            <w:r>
-              <w:t xml:space="preserve">Utang yang </w:t>
-            </w:r>
-            <w:proofErr w:type="spellStart"/>
-            <w:r>
-              <w:t>ada</w:t>
-            </w:r>
-            <w:proofErr w:type="spellEnd"/>
-            <w:r>
-              <w:t xml:space="preserve"> pada </w:t>
-            </w:r>
-            <w:proofErr w:type="spellStart"/>
-            <w:r>
-              <w:t>Toko</w:t>
-            </w:r>
-            <w:proofErr w:type="spellEnd"/>
-            <w:r>
-              <w:t xml:space="preserve"> </w:t>
-            </w:r>
-            <w:proofErr w:type="spellStart"/>
-            <w:r>
-              <w:t>t</w:t>
-            </w:r>
-            <w:r>
-              <w:t>ersebut</w:t>
-            </w:r>
-            <w:proofErr w:type="spellEnd"/>
-            <w:r>
-              <w:t>.</w:t>
-            </w:r>
-          </w:p>
-        </w:tc>
-        <w:tc>
-          <w:tcPr>
-            <w:tcW w:w="1872" w:type="dxa"/>
-          </w:tcPr>
-          <w:p>
-            <w:r>
-              <w:t>Admi</w:t>
-            </w:r>
-            <w:r>
-              <w:t>n</w:t>
-            </w:r>
-            <w:r>
-              <w:t xml:space="preserve"> </w:t>
-            </w:r>
-            <w:proofErr w:type="spellStart"/>
-            <w:r>
-              <w:t>dapat</w:t>
-            </w:r>
-            <w:proofErr w:type="spellEnd"/>
-            <w:r>
-              <w:t xml:space="preserve"> </w:t>
-            </w:r>
-            <w:proofErr w:type="spellStart"/>
-            <w:proofErr w:type="gramStart"/>
-            <w:r>
-              <w:t>Menambahkan,Mengedit</w:t>
-            </w:r>
-            <w:proofErr w:type="gramEnd"/>
             <w:r>
               <w:t>,Maupun</w:t>
             </w:r>
@@ -3757,12 +3761,10 @@
           </w:tcPr>
           <w:p>
             <w:proofErr w:type="spellStart"/>
-            <w:proofErr w:type="gramStart"/>
             <w:r>
               <w:t>S.No</w:t>
             </w:r>
             <w:proofErr w:type="spellEnd"/>
-            <w:proofErr w:type="gramEnd"/>
           </w:p>
         </w:tc>
         <w:tc>
@@ -3944,12 +3946,10 @@
               <w:t xml:space="preserve"> </w:t>
             </w:r>
             <w:proofErr w:type="spellStart"/>
-            <w:proofErr w:type="gramStart"/>
             <w:r>
               <w:t>Barang.Sehingga,Saya</w:t>
             </w:r>
             <w:proofErr w:type="spellEnd"/>
-            <w:proofErr w:type="gramEnd"/>
             <w:r>
               <w:t xml:space="preserve"> Bisa </w:t>
             </w:r>
@@ -4050,12 +4050,10 @@
           </w:tcPr>
           <w:p>
             <w:proofErr w:type="spellStart"/>
-            <w:proofErr w:type="gramStart"/>
             <w:r>
               <w:t>S.No</w:t>
             </w:r>
             <w:proofErr w:type="spellEnd"/>
-            <w:proofErr w:type="gramEnd"/>
           </w:p>
         </w:tc>
         <w:tc>
@@ -4245,7 +4243,6 @@
               <w:t xml:space="preserve"> daftar </w:t>
             </w:r>
             <w:proofErr w:type="spellStart"/>
-            <w:proofErr w:type="gramStart"/>
             <w:r>
               <w:t>Barang</w:t>
             </w:r>
@@ -4261,7 +4258,6 @@
               <w:t>serta</w:t>
             </w:r>
             <w:proofErr w:type="spellEnd"/>
-            <w:proofErr w:type="gramEnd"/>
             <w:r>
               <w:t xml:space="preserve"> </w:t>
             </w:r>
@@ -4311,7 +4307,6 @@
               <w:t xml:space="preserve"> </w:t>
             </w:r>
             <w:proofErr w:type="spellStart"/>
-            <w:proofErr w:type="gramStart"/>
             <w:r>
               <w:t>login</w:t>
             </w:r>
@@ -4321,7 +4316,6 @@
             <w:r>
               <w:t>register</w:t>
             </w:r>
-            <w:proofErr w:type="gramEnd"/>
             <w:r>
               <w:t>,Serta</w:t>
             </w:r>
@@ -4413,7 +4407,6 @@
               <w:t xml:space="preserve"> </w:t>
             </w:r>
             <w:proofErr w:type="spellStart"/>
-            <w:proofErr w:type="gramStart"/>
             <w:r>
               <w:t>register</w:t>
             </w:r>
@@ -4423,7 +4416,6 @@
             <w:r>
               <w:t>login</w:t>
             </w:r>
-            <w:proofErr w:type="gramEnd"/>
             <w:r>
               <w:t>,serta</w:t>
             </w:r>
@@ -4627,12 +4619,10 @@
               <w:t xml:space="preserve"> </w:t>
             </w:r>
             <w:proofErr w:type="spellStart"/>
-            <w:proofErr w:type="gramStart"/>
             <w:r>
               <w:t>Admin,Saya</w:t>
             </w:r>
             <w:proofErr w:type="spellEnd"/>
-            <w:proofErr w:type="gramEnd"/>
             <w:r>
               <w:t xml:space="preserve"> </w:t>
             </w:r>
@@ -4762,13 +4752,8 @@
               <w:t xml:space="preserve"> Halaman </w:t>
             </w:r>
             <w:proofErr w:type="spellStart"/>
-            <w:proofErr w:type="gramStart"/>
-            <w:r>
-              <w:t>Login,Register</w:t>
-            </w:r>
-            <w:proofErr w:type="gramEnd"/>
-            <w:r>
-              <w:t>,serta</w:t>
+            <w:r>
+              <w:t>Login,Register,serta</w:t>
             </w:r>
             <w:proofErr w:type="spellEnd"/>
             <w:r>
@@ -4875,13 +4860,8 @@
               <w:t xml:space="preserve"> Halaman </w:t>
             </w:r>
             <w:proofErr w:type="spellStart"/>
-            <w:proofErr w:type="gramStart"/>
-            <w:r>
-              <w:t>Login,Register</w:t>
-            </w:r>
-            <w:proofErr w:type="gramEnd"/>
-            <w:r>
-              <w:t>,serta</w:t>
+            <w:r>
+              <w:t>Login,Register,serta</w:t>
             </w:r>
             <w:proofErr w:type="spellEnd"/>
             <w:r>
@@ -6266,7 +6246,6 @@
               <w:t xml:space="preserve"> </w:t>
             </w:r>
             <w:proofErr w:type="spellStart"/>
-            <w:proofErr w:type="gramStart"/>
             <w:r>
               <w:rPr>
                 <w:sz w:val="24"/>
@@ -6282,7 +6261,6 @@
               </w:rPr>
               <w:t xml:space="preserve">  User</w:t>
             </w:r>
-            <w:proofErr w:type="gramEnd"/>
             <w:r>
               <w:rPr>
                 <w:sz w:val="24"/>
@@ -7593,12 +7571,10 @@
               <w:t xml:space="preserve"> </w:t>
             </w:r>
             <w:proofErr w:type="spellStart"/>
-            <w:proofErr w:type="gramStart"/>
             <w:r>
               <w:t>Stok,Maupun</w:t>
             </w:r>
             <w:proofErr w:type="spellEnd"/>
-            <w:proofErr w:type="gramEnd"/>
             <w:r>
               <w:t xml:space="preserve"> </w:t>
             </w:r>
@@ -7744,7 +7720,6 @@
               <w:t xml:space="preserve"> </w:t>
             </w:r>
             <w:proofErr w:type="spellStart"/>
-            <w:proofErr w:type="gramStart"/>
             <w:r>
               <w:rPr>
                 <w:sz w:val="24"/>
@@ -7753,7 +7728,6 @@
               <w:t>menambahkan,maupun</w:t>
             </w:r>
             <w:proofErr w:type="spellEnd"/>
-            <w:proofErr w:type="gramEnd"/>
             <w:r>
               <w:rPr>
                 <w:sz w:val="24"/>

</xml_diff>